<commit_message>
fix schedule cycles, their work and schedule at all
</commit_message>
<xml_diff>
--- a/DOC/description.docx
+++ b/DOC/description.docx
@@ -44,7 +44,6 @@
         <w:jc w:val="center"/>
         <w:rPr>
           <w:color w:val="000000"/>
-          <w:lang w:val="en-US"/>
         </w:rPr>
       </w:pPr>
       <w:r>
@@ -119,7 +118,6 @@
         <w:jc w:val="center"/>
         <w:rPr>
           <w:color w:val="000000"/>
-          <w:lang w:val="en-US"/>
         </w:rPr>
       </w:pPr>
       <w:r>
@@ -685,9 +683,6 @@
     <w:p>
       <w:pPr>
         <w:pStyle w:val="a6"/>
-        <w:rPr>
-          <w:lang w:val="en-US"/>
-        </w:rPr>
       </w:pPr>
       <w:r>
         <w:rPr>
@@ -717,9 +712,6 @@
     <w:p>
       <w:pPr>
         <w:pStyle w:val="a6"/>
-        <w:rPr>
-          <w:lang w:val="en-US"/>
-        </w:rPr>
       </w:pPr>
     </w:p>
     <w:p>
@@ -1021,23 +1013,32 @@
       <w:r>
         <w:rPr>
           <w:b/>
+        </w:rPr>
+        <w:t xml:space="preserve"> (_</w:t>
+      </w:r>
+      <w:r>
+        <w:rPr>
+          <w:b/>
           <w:lang w:val="en-US"/>
         </w:rPr>
-        <w:t xml:space="preserve"> (_</w:t>
-      </w:r>
-      <w:proofErr w:type="spellStart"/>
+        <w:t>schedule</w:t>
+      </w:r>
+      <w:r>
+        <w:rPr>
+          <w:b/>
+        </w:rPr>
+        <w:t>_</w:t>
+      </w:r>
       <w:r>
         <w:rPr>
           <w:b/>
           <w:lang w:val="en-US"/>
         </w:rPr>
-        <w:t>schedule_item</w:t>
-      </w:r>
-      <w:proofErr w:type="spellEnd"/>
-      <w:r>
-        <w:rPr>
-          <w:b/>
-          <w:lang w:val="en-US"/>
+        <w:t>item</w:t>
+      </w:r>
+      <w:r>
+        <w:rPr>
+          <w:b/>
         </w:rPr>
         <w:t>)</w:t>
       </w:r>
@@ -1584,7 +1585,16 @@
               <w:rPr>
                 <w:lang w:val="en-US"/>
               </w:rPr>
-              <w:t>BIN</w:t>
+              <w:t>x</w:t>
+            </w:r>
+            <w:r>
+              <w:t>64/</w:t>
+            </w:r>
+            <w:r>
+              <w:rPr>
+                <w:lang w:val="en-US"/>
+              </w:rPr>
+              <w:t>Debug</w:t>
             </w:r>
             <w:r>
               <w:t>, действовать по инструкциям командной строки.</w:t>
@@ -1594,11 +1604,6 @@
             </w:r>
           </w:p>
           <w:p>
-            <w:pPr>
-              <w:rPr>
-                <w:lang w:val="en-US"/>
-              </w:rPr>
-            </w:pPr>
             <w:r>
               <w:rPr>
                 <w:b/>
@@ -1979,10 +1984,7 @@
               </w:rPr>
             </w:pPr>
             <w:r>
-              <w:t xml:space="preserve">Кратчайший </w:t>
-            </w:r>
-            <w:r>
-              <w:t>путь: 11</w:t>
+              <w:t>Кратчайший путь: 11</w:t>
             </w:r>
             <w:r>
               <w:rPr>
@@ -2171,16 +2173,7 @@
           </w:tcPr>
           <w:p>
             <w:r>
-              <w:t xml:space="preserve">П. отправки: </w:t>
-            </w:r>
-            <w:r>
-              <w:t>114</w:t>
-            </w:r>
-            <w:r>
-              <w:t xml:space="preserve">, назначения: </w:t>
-            </w:r>
-            <w:r>
-              <w:t>117</w:t>
+              <w:t>П. отправки: 114, назначения: 117</w:t>
             </w:r>
           </w:p>
         </w:tc>
@@ -2241,16 +2234,7 @@
           </w:tcPr>
           <w:p>
             <w:r>
-              <w:t xml:space="preserve">П. отправки: </w:t>
-            </w:r>
-            <w:r>
-              <w:t>112</w:t>
-            </w:r>
-            <w:r>
-              <w:t xml:space="preserve">, назначения: </w:t>
-            </w:r>
-            <w:r>
-              <w:t>115</w:t>
+              <w:t>П. отправки: 112, назначения: 115</w:t>
             </w:r>
           </w:p>
         </w:tc>
@@ -2311,13 +2295,7 @@
           </w:tcPr>
           <w:p>
             <w:r>
-              <w:t xml:space="preserve">П. отправки: </w:t>
-            </w:r>
-            <w:r>
-              <w:t>115</w:t>
-            </w:r>
-            <w:r>
-              <w:t xml:space="preserve">, назначения: </w:t>
+              <w:t xml:space="preserve">П. отправки: 115, назначения: </w:t>
             </w:r>
             <w:r>
               <w:rPr>
@@ -2541,16 +2519,7 @@
               <w:t>0</w:t>
             </w:r>
             <w:r>
-              <w:t>,</w:t>
-            </w:r>
-            <w:r>
-              <w:t xml:space="preserve"> проходит через пересечения,</w:t>
-            </w:r>
-            <w:r>
-              <w:t xml:space="preserve"> </w:t>
-            </w:r>
-            <w:r>
-              <w:t>меняет ветвь</w:t>
+              <w:t>, проходит через пересечения, меняет ветвь</w:t>
             </w:r>
           </w:p>
         </w:tc>
@@ -2562,16 +2531,7 @@
           </w:tcPr>
           <w:p>
             <w:r>
-              <w:t xml:space="preserve">П. отправки: </w:t>
-            </w:r>
-            <w:r>
-              <w:t>113</w:t>
-            </w:r>
-            <w:r>
-              <w:t xml:space="preserve">, назначения: </w:t>
-            </w:r>
-            <w:r>
-              <w:t>313</w:t>
+              <w:t>П. отправки: 113, назначения: 313</w:t>
             </w:r>
           </w:p>
         </w:tc>
@@ -2612,7 +2572,7 @@
                 <w:sz w:val="16"/>
                 <w:szCs w:val="16"/>
               </w:rPr>
-              <w:t>?</w:t>
+              <w:t>+</w:t>
             </w:r>
           </w:p>
         </w:tc>
@@ -2642,13 +2602,7 @@
           </w:tcPr>
           <w:p>
             <w:r>
-              <w:t xml:space="preserve">П. отправки: </w:t>
-            </w:r>
-            <w:r>
-              <w:t>313</w:t>
-            </w:r>
-            <w:r>
-              <w:t xml:space="preserve">, назначения: </w:t>
+              <w:t xml:space="preserve">П. отправки: 313, назначения: </w:t>
             </w:r>
             <w:r>
               <w:rPr>
@@ -2678,9 +2632,53 @@
               <w:rPr>
                 <w:lang w:val="en-US"/>
               </w:rPr>
-              <w:t xml:space="preserve"> 313 -&gt; 115 -&gt; 216 -&gt; 215 -&gt; 214 -&gt; 213</w:t>
-            </w:r>
-          </w:p>
+              <w:t xml:space="preserve"> 313 -&gt; 115 -&gt; </w:t>
+            </w:r>
+            <w:r>
+              <w:rPr>
+                <w:lang w:val="en-US"/>
+              </w:rPr>
+              <w:t>315</w:t>
+            </w:r>
+            <w:r>
+              <w:rPr>
+                <w:lang w:val="en-US"/>
+              </w:rPr>
+              <w:t xml:space="preserve"> -&gt;</w:t>
+            </w:r>
+            <w:r>
+              <w:rPr>
+                <w:lang w:val="en-US"/>
+              </w:rPr>
+              <w:t xml:space="preserve"> 218 -&gt; 217</w:t>
+            </w:r>
+            <w:r>
+              <w:rPr>
+                <w:lang w:val="en-US"/>
+              </w:rPr>
+              <w:t xml:space="preserve"> -&gt; </w:t>
+            </w:r>
+            <w:r>
+              <w:rPr>
+                <w:lang w:val="en-US"/>
+              </w:rPr>
+              <w:t>216 -&gt; 215 -&gt; 214</w:t>
+            </w:r>
+          </w:p>
+          <w:p>
+            <w:r>
+              <w:t>(</w:t>
+            </w:r>
+            <w:r>
+              <w:t>не самый короткий на карте, потому что для самого короткого надо пересесть на голубую линию, а по ней поезд только недавно прошел в момент пересадки</w:t>
+            </w:r>
+            <w:bookmarkStart w:id="0" w:name="_GoBack"/>
+            <w:bookmarkEnd w:id="0"/>
+            <w:r>
+              <w:t>)</w:t>
+            </w:r>
+          </w:p>
+          <w:p/>
         </w:tc>
         <w:tc>
           <w:tcPr>
@@ -2698,7 +2696,7 @@
                 <w:sz w:val="16"/>
                 <w:szCs w:val="16"/>
               </w:rPr>
-              <w:t>?</w:t>
+              <w:t>+</w:t>
             </w:r>
           </w:p>
         </w:tc>
@@ -2728,13 +2726,7 @@
           </w:tcPr>
           <w:p>
             <w:r>
-              <w:t xml:space="preserve">П. отправки: </w:t>
-            </w:r>
-            <w:r>
-              <w:t>114</w:t>
-            </w:r>
-            <w:r>
-              <w:t xml:space="preserve">, назначения: </w:t>
+              <w:t xml:space="preserve">П. отправки: 114, назначения: </w:t>
             </w:r>
             <w:r>
               <w:rPr>
@@ -2837,28 +2829,158 @@
                 <w:sz w:val="16"/>
                 <w:szCs w:val="16"/>
               </w:rPr>
-              <w:t xml:space="preserve"> – </w:t>
-            </w:r>
-            <w:r>
+              <w:t xml:space="preserve"> – время отправки 1000, проходит через пересечения, меняет ветвь</w:t>
+            </w:r>
+          </w:p>
+        </w:tc>
+      </w:tr>
+      <w:tr>
+        <w:tc>
+          <w:tcPr>
+            <w:tcW w:w="3792" w:type="dxa"/>
+          </w:tcPr>
+          <w:p>
+            <w:r>
+              <w:t>П. отправки: 113, назначения: 313</w:t>
+            </w:r>
+          </w:p>
+        </w:tc>
+        <w:tc>
+          <w:tcPr>
+            <w:tcW w:w="4113" w:type="dxa"/>
+          </w:tcPr>
+          <w:p>
+            <w:pPr>
+              <w:rPr>
+                <w:lang w:val="en-US"/>
+              </w:rPr>
+            </w:pPr>
+            <w:r>
+              <w:t>Кратчайший путь:</w:t>
+            </w:r>
+            <w:r>
+              <w:rPr>
+                <w:lang w:val="en-US"/>
+              </w:rPr>
+              <w:t xml:space="preserve"> 113 -&gt; 114 -&gt; 115 -&gt; 313</w:t>
+            </w:r>
+          </w:p>
+        </w:tc>
+        <w:tc>
+          <w:tcPr>
+            <w:tcW w:w="850" w:type="dxa"/>
+          </w:tcPr>
+          <w:p>
+            <w:pPr>
               <w:rPr>
                 <w:sz w:val="16"/>
                 <w:szCs w:val="16"/>
               </w:rPr>
-              <w:t xml:space="preserve">время отправки </w:t>
-            </w:r>
+            </w:pPr>
             <w:r>
               <w:rPr>
                 <w:sz w:val="16"/>
                 <w:szCs w:val="16"/>
               </w:rPr>
-              <w:t>1000</w:t>
-            </w:r>
-            <w:r>
+              <w:t>?</w:t>
+            </w:r>
+          </w:p>
+        </w:tc>
+        <w:tc>
+          <w:tcPr>
+            <w:tcW w:w="816" w:type="dxa"/>
+          </w:tcPr>
+          <w:p>
+            <w:pPr>
+              <w:rPr>
+                <w:lang w:val="en-US"/>
+              </w:rPr>
+            </w:pPr>
+            <w:r>
+              <w:rPr>
+                <w:lang w:val="en-US"/>
+              </w:rPr>
+              <w:t>1</w:t>
+            </w:r>
+          </w:p>
+        </w:tc>
+      </w:tr>
+      <w:tr>
+        <w:tc>
+          <w:tcPr>
+            <w:tcW w:w="3792" w:type="dxa"/>
+          </w:tcPr>
+          <w:p>
+            <w:r>
+              <w:t xml:space="preserve">П. отправки: 313, назначения: </w:t>
+            </w:r>
+            <w:r>
+              <w:rPr>
+                <w:lang w:val="en-US"/>
+              </w:rPr>
+              <w:t>2</w:t>
+            </w:r>
+            <w:r>
+              <w:t>13</w:t>
+            </w:r>
+          </w:p>
+        </w:tc>
+        <w:tc>
+          <w:tcPr>
+            <w:tcW w:w="4113" w:type="dxa"/>
+          </w:tcPr>
+          <w:p>
+            <w:pPr>
+              <w:rPr>
+                <w:lang w:val="en-US"/>
+              </w:rPr>
+            </w:pPr>
+            <w:r>
+              <w:t>Кратчайший путь:</w:t>
+            </w:r>
+            <w:r>
+              <w:rPr>
+                <w:lang w:val="en-US"/>
+              </w:rPr>
+              <w:t xml:space="preserve"> 313 -&gt; 115 -&gt; 216 -&gt; 215 -&gt; 214 -&gt; 213</w:t>
+            </w:r>
+          </w:p>
+        </w:tc>
+        <w:tc>
+          <w:tcPr>
+            <w:tcW w:w="850" w:type="dxa"/>
+          </w:tcPr>
+          <w:p>
+            <w:pPr>
               <w:rPr>
                 <w:sz w:val="16"/>
                 <w:szCs w:val="16"/>
               </w:rPr>
-              <w:t>, проходит через пересечения, меняет ветвь</w:t>
+            </w:pPr>
+            <w:r>
+              <w:rPr>
+                <w:sz w:val="16"/>
+                <w:szCs w:val="16"/>
+              </w:rPr>
+              <w:t>?</w:t>
+            </w:r>
+          </w:p>
+        </w:tc>
+        <w:tc>
+          <w:tcPr>
+            <w:tcW w:w="816" w:type="dxa"/>
+          </w:tcPr>
+          <w:p>
+            <w:pPr>
+              <w:rPr>
+                <w:lang w:val="en-US"/>
+              </w:rPr>
+            </w:pPr>
+            <w:r>
+              <w:rPr>
+                <w:lang w:val="en-US"/>
+              </w:rPr>
+              <w:t>1</w:t>
             </w:r>
           </w:p>
         </w:tc>
@@ -2870,7 +2992,16 @@
           </w:tcPr>
           <w:p>
             <w:r>
-              <w:t>П. отправки: 113, назначения: 313</w:t>
+              <w:t xml:space="preserve">П. отправки: 114, назначения: </w:t>
+            </w:r>
+            <w:r>
+              <w:rPr>
+                <w:lang w:val="en-US"/>
+              </w:rPr>
+              <w:t>2</w:t>
+            </w:r>
+            <w:r>
+              <w:t>15</w:t>
             </w:r>
           </w:p>
         </w:tc>
@@ -2885,13 +3016,13 @@
               </w:rPr>
             </w:pPr>
             <w:r>
-              <w:t>Кратчайший путь:</w:t>
-            </w:r>
-            <w:r>
-              <w:rPr>
-                <w:lang w:val="en-US"/>
-              </w:rPr>
-              <w:t xml:space="preserve"> 113 -&gt; 114 -&gt; 115 -&gt; 313</w:t>
+              <w:t>Кратчайший путь: 114 –</w:t>
+            </w:r>
+            <w:r>
+              <w:rPr>
+                <w:lang w:val="en-US"/>
+              </w:rPr>
+              <w:t>&gt; 115 -&gt; 216 -&gt; 215 -&gt; 214</w:t>
             </w:r>
           </w:p>
         </w:tc>
@@ -2913,8 +3044,6 @@
               </w:rPr>
               <w:t>?</w:t>
             </w:r>
-            <w:bookmarkStart w:id="0" w:name="_GoBack"/>
-            <w:bookmarkEnd w:id="0"/>
           </w:p>
         </w:tc>
         <w:tc>
@@ -2939,79 +3068,97 @@
       <w:tr>
         <w:tc>
           <w:tcPr>
-            <w:tcW w:w="3792" w:type="dxa"/>
-          </w:tcPr>
-          <w:p>
-            <w:r>
-              <w:t xml:space="preserve">П. отправки: 313, назначения: </w:t>
-            </w:r>
-            <w:r>
-              <w:rPr>
-                <w:lang w:val="en-US"/>
-              </w:rPr>
-              <w:t>2</w:t>
-            </w:r>
-            <w:r>
-              <w:t>13</w:t>
-            </w:r>
-          </w:p>
-        </w:tc>
-        <w:tc>
-          <w:tcPr>
-            <w:tcW w:w="4113" w:type="dxa"/>
-          </w:tcPr>
-          <w:p>
-            <w:pPr>
-              <w:rPr>
-                <w:lang w:val="en-US"/>
-              </w:rPr>
-            </w:pPr>
-            <w:r>
-              <w:t>Кратчайший путь:</w:t>
-            </w:r>
-            <w:r>
-              <w:rPr>
-                <w:lang w:val="en-US"/>
-              </w:rPr>
-              <w:t xml:space="preserve"> 313 -&gt; 115 -&gt; 216 -&gt; 215 -&gt; 214 -&gt; 213</w:t>
-            </w:r>
-          </w:p>
-        </w:tc>
-        <w:tc>
-          <w:tcPr>
-            <w:tcW w:w="850" w:type="dxa"/>
-          </w:tcPr>
-          <w:p>
-            <w:pPr>
-              <w:rPr>
-                <w:sz w:val="16"/>
-                <w:szCs w:val="16"/>
-              </w:rPr>
-            </w:pPr>
-            <w:r>
-              <w:rPr>
-                <w:sz w:val="16"/>
-                <w:szCs w:val="16"/>
-              </w:rPr>
-              <w:t>?</w:t>
-            </w:r>
-          </w:p>
-        </w:tc>
-        <w:tc>
-          <w:tcPr>
-            <w:tcW w:w="816" w:type="dxa"/>
-          </w:tcPr>
-          <w:p>
-            <w:pPr>
-              <w:rPr>
-                <w:lang w:val="en-US"/>
-              </w:rPr>
-            </w:pPr>
-            <w:r>
-              <w:rPr>
-                <w:lang w:val="en-US"/>
-              </w:rPr>
-              <w:t>1</w:t>
+            <w:tcW w:w="9571" w:type="dxa"/>
+            <w:gridSpan w:val="4"/>
+          </w:tcPr>
+          <w:p>
+            <w:proofErr w:type="gramStart"/>
+            <w:r>
+              <w:rPr>
+                <w:b/>
+              </w:rPr>
+              <w:t xml:space="preserve">Тест-кейс </w:t>
+            </w:r>
+            <w:r>
+              <w:rPr>
+                <w:b/>
+              </w:rPr>
+              <w:t>4</w:t>
+            </w:r>
+            <w:r>
+              <w:t xml:space="preserve"> – в голубой ветви цикл движения поезда в 4 раза дольше</w:t>
+            </w:r>
+            <w:r>
+              <w:t>(160000)</w:t>
+            </w:r>
+            <w:r>
+              <w:t>, чем в зеленой</w:t>
+            </w:r>
+            <w:r>
+              <w:t xml:space="preserve"> </w:t>
+            </w:r>
+            <w:r>
+              <w:t>и красной</w:t>
+            </w:r>
+            <w:r>
+              <w:t xml:space="preserve"> (</w:t>
+            </w:r>
+            <w:r>
+              <w:t>40000</w:t>
+            </w:r>
+            <w:r>
+              <w:t>)</w:t>
+            </w:r>
+            <w:r>
+              <w:t xml:space="preserve"> (можно сделать только </w:t>
+            </w:r>
+            <w:r>
+              <w:rPr>
+                <w:b/>
+              </w:rPr>
+              <w:t>в коде</w:t>
+            </w:r>
+            <w:r>
+              <w:rPr>
+                <w:b/>
+              </w:rPr>
+              <w:t>, строка</w:t>
+            </w:r>
+            <w:r>
+              <w:rPr>
+                <w:b/>
+              </w:rPr>
+              <w:t xml:space="preserve"> </w:t>
+            </w:r>
+            <w:r>
+              <w:rPr>
+                <w:b/>
+              </w:rPr>
+              <w:t>417</w:t>
+            </w:r>
+            <w:r>
+              <w:t>)</w:t>
+            </w:r>
+            <w:r>
+              <w:t xml:space="preserve"> и красной.</w:t>
+            </w:r>
+            <w:proofErr w:type="gramEnd"/>
+            <w:r>
+              <w:t xml:space="preserve"> Маршрут выбран так, чтобы был выбор – проехать одну остановку по голубой или несколько по красной </w:t>
+            </w:r>
+            <w:proofErr w:type="gramStart"/>
+            <w:r>
+              <w:t>и(</w:t>
+            </w:r>
+            <w:proofErr w:type="gramEnd"/>
+            <w:r>
+              <w:t>или) зеленой</w:t>
+            </w:r>
+            <w:r>
+              <w:rPr>
+                <w:b/>
+              </w:rPr>
+              <w:t xml:space="preserve"> </w:t>
             </w:r>
           </w:p>
         </w:tc>
@@ -3023,75 +3170,87 @@
           </w:tcPr>
           <w:p>
             <w:r>
-              <w:t xml:space="preserve">П. отправки: 114, назначения: </w:t>
-            </w:r>
+              <w:lastRenderedPageBreak/>
+              <w:t>время отправки 40000</w:t>
+            </w:r>
+          </w:p>
+          <w:p>
+            <w:r>
+              <w:t xml:space="preserve">П. отправки: </w:t>
+            </w:r>
+            <w:r>
+              <w:t>217</w:t>
+            </w:r>
+            <w:r>
+              <w:t xml:space="preserve">, назначения: </w:t>
+            </w:r>
+            <w:r>
+              <w:t>115</w:t>
+            </w:r>
+          </w:p>
+        </w:tc>
+        <w:tc>
+          <w:tcPr>
+            <w:tcW w:w="4113" w:type="dxa"/>
+          </w:tcPr>
+          <w:p>
+            <w:pPr>
+              <w:rPr>
+                <w:lang w:val="en-US"/>
+              </w:rPr>
+            </w:pPr>
+            <w:r>
+              <w:rPr>
+                <w:lang w:val="en-US"/>
+              </w:rPr>
+              <w:t xml:space="preserve">217 -&gt; </w:t>
+            </w:r>
+            <w:r>
+              <w:rPr>
+                <w:lang w:val="en-US"/>
+              </w:rPr>
+              <w:t xml:space="preserve">218 -&gt; 315 -&gt; 115 </w:t>
+            </w:r>
+          </w:p>
+          <w:p>
+            <w:proofErr w:type="gramStart"/>
+            <w:r>
+              <w:t>(</w:t>
+            </w:r>
+            <w:r>
+              <w:t>выбран длинный путь по красной и зеленой линии вместо короткого по синей линии, т.к. долгая пересадка</w:t>
+            </w:r>
+            <w:r>
+              <w:t>)</w:t>
+            </w:r>
+            <w:proofErr w:type="gramEnd"/>
+          </w:p>
+        </w:tc>
+        <w:tc>
+          <w:tcPr>
+            <w:tcW w:w="850" w:type="dxa"/>
+          </w:tcPr>
+          <w:p>
+            <w:r>
+              <w:t>+</w:t>
+            </w:r>
+          </w:p>
+        </w:tc>
+        <w:tc>
+          <w:tcPr>
+            <w:tcW w:w="816" w:type="dxa"/>
+          </w:tcPr>
+          <w:p>
+            <w:pPr>
+              <w:rPr>
+                <w:lang w:val="en-US"/>
+              </w:rPr>
+            </w:pPr>
             <w:r>
               <w:rPr>
                 <w:lang w:val="en-US"/>
               </w:rPr>
               <w:t>2</w:t>
-            </w:r>
-            <w:r>
-              <w:t>15</w:t>
-            </w:r>
-          </w:p>
-        </w:tc>
-        <w:tc>
-          <w:tcPr>
-            <w:tcW w:w="4113" w:type="dxa"/>
-          </w:tcPr>
-          <w:p>
-            <w:pPr>
-              <w:rPr>
-                <w:lang w:val="en-US"/>
-              </w:rPr>
-            </w:pPr>
-            <w:r>
-              <w:t>Кратчайший путь: 114 –</w:t>
-            </w:r>
-            <w:r>
-              <w:rPr>
-                <w:lang w:val="en-US"/>
-              </w:rPr>
-              <w:t>&gt; 115 -&gt; 216 -&gt; 215 -&gt; 214</w:t>
-            </w:r>
-          </w:p>
-        </w:tc>
-        <w:tc>
-          <w:tcPr>
-            <w:tcW w:w="850" w:type="dxa"/>
-          </w:tcPr>
-          <w:p>
-            <w:pPr>
-              <w:rPr>
-                <w:sz w:val="16"/>
-                <w:szCs w:val="16"/>
-              </w:rPr>
-            </w:pPr>
-            <w:r>
-              <w:rPr>
-                <w:sz w:val="16"/>
-                <w:szCs w:val="16"/>
-              </w:rPr>
-              <w:t>?</w:t>
-            </w:r>
-          </w:p>
-        </w:tc>
-        <w:tc>
-          <w:tcPr>
-            <w:tcW w:w="816" w:type="dxa"/>
-          </w:tcPr>
-          <w:p>
-            <w:pPr>
-              <w:rPr>
-                <w:lang w:val="en-US"/>
-              </w:rPr>
-            </w:pPr>
-            <w:r>
-              <w:rPr>
-                <w:lang w:val="en-US"/>
-              </w:rPr>
-              <w:t>1</w:t>
             </w:r>
           </w:p>
         </w:tc>
@@ -3099,91 +3258,302 @@
       <w:tr>
         <w:tc>
           <w:tcPr>
+            <w:tcW w:w="3792" w:type="dxa"/>
+          </w:tcPr>
+          <w:p>
+            <w:r>
+              <w:t>время отправки 40000</w:t>
+            </w:r>
+          </w:p>
+          <w:p>
+            <w:r>
+              <w:t xml:space="preserve">П. отправки: </w:t>
+            </w:r>
+            <w:r>
+              <w:t>216</w:t>
+            </w:r>
+            <w:r>
+              <w:t xml:space="preserve">, назначения: </w:t>
+            </w:r>
+            <w:r>
+              <w:t>313</w:t>
+            </w:r>
+          </w:p>
+        </w:tc>
+        <w:tc>
+          <w:tcPr>
+            <w:tcW w:w="4113" w:type="dxa"/>
+          </w:tcPr>
+          <w:p>
+            <w:pPr>
+              <w:rPr>
+                <w:lang w:val="en-US"/>
+              </w:rPr>
+            </w:pPr>
+            <w:r>
+              <w:t>216 -&gt; 217 -&gt; 218 -&gt; 315 -</w:t>
+            </w:r>
+            <w:r>
+              <w:rPr>
+                <w:lang w:val="en-US"/>
+              </w:rPr>
+              <w:t>&gt; 115 -&gt; 313</w:t>
+            </w:r>
+          </w:p>
+          <w:p>
+            <w:proofErr w:type="gramStart"/>
+            <w:r>
+              <w:t>(</w:t>
+            </w:r>
+            <w:r>
+              <w:t>выбран длинный путь по красной и зеленой линии вместо короткого, т.к. долгая пересадка</w:t>
+            </w:r>
+            <w:r>
+              <w:t>)</w:t>
+            </w:r>
+            <w:proofErr w:type="gramEnd"/>
+          </w:p>
+        </w:tc>
+        <w:tc>
+          <w:tcPr>
+            <w:tcW w:w="850" w:type="dxa"/>
+          </w:tcPr>
+          <w:p>
+            <w:pPr>
+              <w:rPr>
+                <w:lang w:val="en-US"/>
+              </w:rPr>
+            </w:pPr>
+            <w:r>
+              <w:rPr>
+                <w:lang w:val="en-US"/>
+              </w:rPr>
+              <w:t>+</w:t>
+            </w:r>
+          </w:p>
+        </w:tc>
+        <w:tc>
+          <w:tcPr>
+            <w:tcW w:w="816" w:type="dxa"/>
+          </w:tcPr>
+          <w:p>
+            <w:pPr>
+              <w:rPr>
+                <w:lang w:val="en-US"/>
+              </w:rPr>
+            </w:pPr>
+            <w:r>
+              <w:rPr>
+                <w:lang w:val="en-US"/>
+              </w:rPr>
+              <w:t>2</w:t>
+            </w:r>
+          </w:p>
+        </w:tc>
+      </w:tr>
+      <w:tr>
+        <w:tc>
+          <w:tcPr>
+            <w:tcW w:w="3792" w:type="dxa"/>
+          </w:tcPr>
+          <w:p>
+            <w:r>
+              <w:t>время отправки 40000</w:t>
+            </w:r>
+          </w:p>
+          <w:p>
+            <w:r>
+              <w:t xml:space="preserve">П. отправки: </w:t>
+            </w:r>
+            <w:r>
+              <w:t>114</w:t>
+            </w:r>
+            <w:r>
+              <w:t xml:space="preserve">, назначения: </w:t>
+            </w:r>
+            <w:r>
+              <w:t>117</w:t>
+            </w:r>
+          </w:p>
+        </w:tc>
+        <w:tc>
+          <w:tcPr>
+            <w:tcW w:w="4113" w:type="dxa"/>
+          </w:tcPr>
+          <w:p>
+            <w:r>
+              <w:rPr>
+                <w:lang w:val="en-US"/>
+              </w:rPr>
+              <w:t>114 -&gt; 115 -&gt; 216 -&gt; 117</w:t>
+            </w:r>
+          </w:p>
+          <w:p>
+            <w:r>
+              <w:t>(выбран короткий путь</w:t>
+            </w:r>
+            <w:r>
+              <w:t xml:space="preserve"> по синей линии</w:t>
+            </w:r>
+            <w:r>
+              <w:t>,</w:t>
+            </w:r>
+            <w:r>
+              <w:t xml:space="preserve"> а не длинный по красной и зеленой,</w:t>
+            </w:r>
+            <w:r>
+              <w:t xml:space="preserve"> т.к. пересадка не нужна</w:t>
+            </w:r>
+            <w:r>
+              <w:t xml:space="preserve"> – стартуем </w:t>
+            </w:r>
+            <w:proofErr w:type="gramStart"/>
+            <w:r>
+              <w:t>с</w:t>
+            </w:r>
+            <w:proofErr w:type="gramEnd"/>
+            <w:r>
+              <w:t xml:space="preserve"> синей</w:t>
+            </w:r>
+            <w:r>
+              <w:t>)</w:t>
+            </w:r>
+          </w:p>
+        </w:tc>
+        <w:tc>
+          <w:tcPr>
+            <w:tcW w:w="850" w:type="dxa"/>
+          </w:tcPr>
+          <w:p/>
+        </w:tc>
+        <w:tc>
+          <w:tcPr>
+            <w:tcW w:w="816" w:type="dxa"/>
+          </w:tcPr>
+          <w:p>
+            <w:pPr>
+              <w:rPr>
+                <w:lang w:val="en-US"/>
+              </w:rPr>
+            </w:pPr>
+            <w:r>
+              <w:rPr>
+                <w:lang w:val="en-US"/>
+              </w:rPr>
+              <w:t>2</w:t>
+            </w:r>
+          </w:p>
+        </w:tc>
+      </w:tr>
+      <w:tr>
+        <w:tc>
+          <w:tcPr>
+            <w:tcW w:w="3792" w:type="dxa"/>
+          </w:tcPr>
+          <w:p>
+            <w:r>
+              <w:t>время отправки 40000</w:t>
+            </w:r>
+          </w:p>
+          <w:p>
+            <w:r>
+              <w:t xml:space="preserve">П. отправки: </w:t>
+            </w:r>
+            <w:r>
+              <w:t>11</w:t>
+            </w:r>
+            <w:r>
+              <w:t>7, назначения: 218</w:t>
+            </w:r>
+          </w:p>
+        </w:tc>
+        <w:tc>
+          <w:tcPr>
+            <w:tcW w:w="4113" w:type="dxa"/>
+          </w:tcPr>
+          <w:p>
+            <w:r>
+              <w:t>11</w:t>
+            </w:r>
+            <w:r>
+              <w:t>7</w:t>
+            </w:r>
+            <w:r>
+              <w:t xml:space="preserve"> -&gt; </w:t>
+            </w:r>
+            <w:r>
+              <w:t>216</w:t>
+            </w:r>
+            <w:r>
+              <w:t xml:space="preserve"> -&gt; 21</w:t>
+            </w:r>
+            <w:r>
+              <w:t>7</w:t>
+            </w:r>
+            <w:r>
+              <w:t xml:space="preserve"> -&gt; </w:t>
+            </w:r>
+            <w:r>
+              <w:t>218</w:t>
+            </w:r>
+          </w:p>
+          <w:p>
+            <w:r>
+              <w:t xml:space="preserve">(выбран короткий путь по </w:t>
+            </w:r>
+            <w:proofErr w:type="gramStart"/>
+            <w:r>
+              <w:t>красной</w:t>
+            </w:r>
+            <w:proofErr w:type="gramEnd"/>
+            <w:r>
+              <w:t xml:space="preserve"> и зеленой, т.к. пересадка не требует много времени</w:t>
+            </w:r>
+            <w:r>
+              <w:t>, и она понадобится в любом случае</w:t>
+            </w:r>
+            <w:r>
+              <w:t>)</w:t>
+            </w:r>
+          </w:p>
+        </w:tc>
+        <w:tc>
+          <w:tcPr>
+            <w:tcW w:w="850" w:type="dxa"/>
+          </w:tcPr>
+          <w:p/>
+        </w:tc>
+        <w:tc>
+          <w:tcPr>
+            <w:tcW w:w="816" w:type="dxa"/>
+          </w:tcPr>
+          <w:p>
+            <w:pPr>
+              <w:rPr>
+                <w:lang w:val="en-US"/>
+              </w:rPr>
+            </w:pPr>
+            <w:r>
+              <w:rPr>
+                <w:lang w:val="en-US"/>
+              </w:rPr>
+              <w:t>2</w:t>
+            </w:r>
+          </w:p>
+        </w:tc>
+      </w:tr>
+      <w:tr>
+        <w:tc>
+          <w:tcPr>
             <w:tcW w:w="9571" w:type="dxa"/>
             <w:gridSpan w:val="4"/>
           </w:tcPr>
           <w:p>
-            <w:proofErr w:type="gramStart"/>
-            <w:r>
-              <w:rPr>
-                <w:b/>
-              </w:rPr>
-              <w:t xml:space="preserve">Тест-кейс </w:t>
-            </w:r>
-            <w:r>
-              <w:rPr>
-                <w:b/>
-              </w:rPr>
-              <w:t>4</w:t>
-            </w:r>
-            <w:r>
-              <w:t xml:space="preserve"> – в голубой ветви цикл движения поезда в 4 раза дольше</w:t>
-            </w:r>
-            <w:r>
-              <w:t>(160000)</w:t>
-            </w:r>
-            <w:r>
-              <w:t>, чем в зеленой</w:t>
-            </w:r>
-            <w:r>
-              <w:t xml:space="preserve"> </w:t>
-            </w:r>
-            <w:r>
-              <w:t>и красной</w:t>
-            </w:r>
-            <w:r>
-              <w:t xml:space="preserve"> (</w:t>
-            </w:r>
-            <w:r>
-              <w:t>40000</w:t>
-            </w:r>
-            <w:r>
-              <w:t>)</w:t>
-            </w:r>
-            <w:r>
-              <w:t xml:space="preserve"> (можно сделать только </w:t>
-            </w:r>
-            <w:r>
-              <w:rPr>
-                <w:b/>
-              </w:rPr>
-              <w:t>в коде</w:t>
-            </w:r>
-            <w:r>
-              <w:rPr>
-                <w:b/>
-              </w:rPr>
-              <w:t>, строка</w:t>
-            </w:r>
-            <w:r>
-              <w:rPr>
-                <w:b/>
-              </w:rPr>
-              <w:t xml:space="preserve"> 86</w:t>
-            </w:r>
-            <w:r>
-              <w:t>)</w:t>
-            </w:r>
-            <w:r>
-              <w:t xml:space="preserve"> и красной.</w:t>
-            </w:r>
-            <w:proofErr w:type="gramEnd"/>
-            <w:r>
-              <w:t xml:space="preserve"> Маршрут выбран так, чтобы был выбор – проехать одну остановку по голубой или несколько по красной </w:t>
-            </w:r>
-            <w:proofErr w:type="gramStart"/>
-            <w:r>
-              <w:t>и(</w:t>
-            </w:r>
-            <w:proofErr w:type="gramEnd"/>
-            <w:r>
-              <w:t>или) зеленой</w:t>
-            </w:r>
-            <w:r>
-              <w:rPr>
-                <w:b/>
-              </w:rPr>
-              <w:t xml:space="preserve"> </w:t>
+            <w:pPr>
+              <w:jc w:val="center"/>
+            </w:pPr>
+            <w:r>
+              <w:t>Негативные тесты</w:t>
             </w:r>
           </w:p>
         </w:tc>
@@ -3191,101 +3561,24 @@
       <w:tr>
         <w:tc>
           <w:tcPr>
-            <w:tcW w:w="3792" w:type="dxa"/>
-          </w:tcPr>
-          <w:p>
-            <w:r>
-              <w:t xml:space="preserve">время отправки </w:t>
-            </w:r>
-            <w:r>
-              <w:t>4000</w:t>
-            </w:r>
-            <w:r>
-              <w:t>0</w:t>
-            </w:r>
-          </w:p>
-          <w:p>
-            <w:pPr>
-              <w:rPr>
-                <w:lang w:val="en-US"/>
-              </w:rPr>
-            </w:pPr>
-            <w:r>
-              <w:t xml:space="preserve">П. отправки: </w:t>
-            </w:r>
-            <w:r>
-              <w:t>217</w:t>
-            </w:r>
-            <w:r>
-              <w:t xml:space="preserve">, назначения: </w:t>
-            </w:r>
-            <w:r>
-              <w:t>115</w:t>
-            </w:r>
-          </w:p>
-        </w:tc>
-        <w:tc>
-          <w:tcPr>
-            <w:tcW w:w="4113" w:type="dxa"/>
-          </w:tcPr>
-          <w:p>
-            <w:pPr>
-              <w:rPr>
-                <w:lang w:val="en-US"/>
-              </w:rPr>
-            </w:pPr>
-            <w:r>
-              <w:rPr>
-                <w:lang w:val="en-US"/>
-              </w:rPr>
-              <w:t xml:space="preserve">217 -&gt; </w:t>
-            </w:r>
-            <w:r>
-              <w:rPr>
-                <w:lang w:val="en-US"/>
-              </w:rPr>
-              <w:t xml:space="preserve">218 -&gt; 315 -&gt; 115 </w:t>
-            </w:r>
-          </w:p>
-          <w:p>
-            <w:proofErr w:type="gramStart"/>
-            <w:r>
-              <w:t>(</w:t>
-            </w:r>
-            <w:r>
-              <w:t>выбран длинный путь по красной и зеленой линии вместо короткого по синей линии, т.к. долгая пересадка</w:t>
-            </w:r>
-            <w:r>
-              <w:t>)</w:t>
-            </w:r>
-            <w:proofErr w:type="gramEnd"/>
-          </w:p>
-        </w:tc>
-        <w:tc>
-          <w:tcPr>
-            <w:tcW w:w="850" w:type="dxa"/>
-          </w:tcPr>
-          <w:p>
-            <w:r>
-              <w:t>+</w:t>
-            </w:r>
-          </w:p>
-        </w:tc>
-        <w:tc>
-          <w:tcPr>
-            <w:tcW w:w="816" w:type="dxa"/>
-          </w:tcPr>
-          <w:p>
-            <w:pPr>
-              <w:rPr>
-                <w:lang w:val="en-US"/>
-              </w:rPr>
-            </w:pPr>
-            <w:r>
-              <w:rPr>
-                <w:lang w:val="en-US"/>
-              </w:rPr>
-              <w:t>2</w:t>
+            <w:tcW w:w="9571" w:type="dxa"/>
+            <w:gridSpan w:val="4"/>
+          </w:tcPr>
+          <w:p>
+            <w:r>
+              <w:rPr>
+                <w:b/>
+              </w:rPr>
+              <w:t xml:space="preserve">Тест-кейс </w:t>
+            </w:r>
+            <w:r>
+              <w:rPr>
+                <w:b/>
+              </w:rPr>
+              <w:t xml:space="preserve">4 – </w:t>
+            </w:r>
+            <w:r>
+              <w:t>проверка поведения системы при некорректном вводе с клавиатуры</w:t>
             </w:r>
           </w:p>
         </w:tc>
@@ -3297,22 +3590,13 @@
           </w:tcPr>
           <w:p>
             <w:r>
-              <w:t>время отправки 40000</w:t>
-            </w:r>
-          </w:p>
-          <w:p>
-            <w:r>
-              <w:t xml:space="preserve">П. отправки: </w:t>
-            </w:r>
-            <w:r>
-              <w:t>216</w:t>
-            </w:r>
-            <w:r>
-              <w:t xml:space="preserve">, назначения: </w:t>
-            </w:r>
-            <w:r>
-              <w:t>313</w:t>
-            </w:r>
+              <w:t xml:space="preserve">По каждому из параметров попытаться ввести нечисловое значение. По остальным при этом вводить </w:t>
+            </w:r>
+            <w:proofErr w:type="gramStart"/>
+            <w:r>
+              <w:t>числовое</w:t>
+            </w:r>
+            <w:proofErr w:type="gramEnd"/>
           </w:p>
         </w:tc>
         <w:tc>
@@ -3320,37 +3604,9 @@
             <w:tcW w:w="4113" w:type="dxa"/>
           </w:tcPr>
           <w:p>
-            <w:pPr>
-              <w:rPr>
-                <w:lang w:val="en-US"/>
-              </w:rPr>
-            </w:pPr>
-            <w:r>
-              <w:t>216 -&gt; 217 -&gt; 218 -&gt; 315 -</w:t>
-            </w:r>
-            <w:r>
-              <w:rPr>
-                <w:lang w:val="en-US"/>
-              </w:rPr>
-              <w:t>&gt; 115 -&gt; 313</w:t>
-            </w:r>
-          </w:p>
-          <w:p>
-            <w:proofErr w:type="gramStart"/>
-            <w:r>
-              <w:t>(</w:t>
-            </w:r>
-            <w:r>
-              <w:t xml:space="preserve">выбран длинный путь по красной и </w:t>
-            </w:r>
-            <w:r>
-              <w:lastRenderedPageBreak/>
-              <w:t>зеленой линии вместо короткого, т.к. долгая пересадка</w:t>
-            </w:r>
-            <w:r>
-              <w:t>)</w:t>
-            </w:r>
-            <w:proofErr w:type="gramEnd"/>
+            <w:r>
+              <w:t>Система не позволяет вводить дальше, выбрасывая сообщение об ошибке и предлагая ввести значение еще раз.</w:t>
+            </w:r>
           </w:p>
         </w:tc>
         <w:tc>
@@ -3367,8 +3623,7 @@
               <w:rPr>
                 <w:lang w:val="en-US"/>
               </w:rPr>
-              <w:lastRenderedPageBreak/>
-              <w:t>+</w:t>
+              <w:t>4</w:t>
             </w:r>
           </w:p>
         </w:tc>
@@ -3386,7 +3641,7 @@
               <w:rPr>
                 <w:lang w:val="en-US"/>
               </w:rPr>
-              <w:t>2</w:t>
+              <w:t>4</w:t>
             </w:r>
           </w:p>
         </w:tc>
@@ -3398,33 +3653,7 @@
           </w:tcPr>
           <w:p>
             <w:r>
-              <w:lastRenderedPageBreak/>
-              <w:t>время отправки 40000</w:t>
-            </w:r>
-          </w:p>
-          <w:p>
-            <w:pPr>
-              <w:rPr>
-                <w:lang w:val="en-US"/>
-              </w:rPr>
-            </w:pPr>
-            <w:r>
-              <w:t xml:space="preserve">П. отправки: </w:t>
-            </w:r>
-            <w:r>
-              <w:rPr>
-                <w:lang w:val="en-US"/>
-              </w:rPr>
-              <w:t>114</w:t>
-            </w:r>
-            <w:r>
-              <w:t xml:space="preserve">, назначения: </w:t>
-            </w:r>
-            <w:r>
-              <w:rPr>
-                <w:lang w:val="en-US"/>
-              </w:rPr>
-              <w:t>117</w:t>
+              <w:t>Попытаться ввести несуществующие коды станций</w:t>
             </w:r>
           </w:p>
         </w:tc>
@@ -3434,318 +3663,7 @@
           </w:tcPr>
           <w:p>
             <w:r>
-              <w:rPr>
-                <w:lang w:val="en-US"/>
-              </w:rPr>
-              <w:t>114 -&gt; 115 -&gt; 216 -&gt; 117</w:t>
-            </w:r>
-          </w:p>
-          <w:p>
-            <w:r>
-              <w:t>(выбран короткий путь</w:t>
-            </w:r>
-            <w:r>
-              <w:t xml:space="preserve"> по </w:t>
-            </w:r>
-            <w:r>
-              <w:t xml:space="preserve">синей </w:t>
-            </w:r>
-            <w:r>
-              <w:t>линии</w:t>
-            </w:r>
-            <w:r>
-              <w:t>,</w:t>
-            </w:r>
-            <w:r>
-              <w:t xml:space="preserve"> а не длинный по красной и зеленой,</w:t>
-            </w:r>
-            <w:r>
-              <w:t xml:space="preserve"> т.к. пересадка не нужна</w:t>
-            </w:r>
-            <w:r>
-              <w:t xml:space="preserve"> – стартуем </w:t>
-            </w:r>
-            <w:proofErr w:type="gramStart"/>
-            <w:r>
-              <w:t>с</w:t>
-            </w:r>
-            <w:proofErr w:type="gramEnd"/>
-            <w:r>
-              <w:t xml:space="preserve"> синей</w:t>
-            </w:r>
-            <w:r>
-              <w:t>)</w:t>
-            </w:r>
-          </w:p>
-        </w:tc>
-        <w:tc>
-          <w:tcPr>
-            <w:tcW w:w="850" w:type="dxa"/>
-          </w:tcPr>
-          <w:p/>
-        </w:tc>
-        <w:tc>
-          <w:tcPr>
-            <w:tcW w:w="816" w:type="dxa"/>
-          </w:tcPr>
-          <w:p>
-            <w:pPr>
-              <w:rPr>
-                <w:lang w:val="en-US"/>
-              </w:rPr>
-            </w:pPr>
-            <w:r>
-              <w:rPr>
-                <w:lang w:val="en-US"/>
-              </w:rPr>
-              <w:t>2</w:t>
-            </w:r>
-          </w:p>
-        </w:tc>
-      </w:tr>
-      <w:tr>
-        <w:tc>
-          <w:tcPr>
-            <w:tcW w:w="3792" w:type="dxa"/>
-          </w:tcPr>
-          <w:p>
-            <w:r>
-              <w:t>время отправки 40000</w:t>
-            </w:r>
-          </w:p>
-          <w:p>
-            <w:r>
-              <w:t xml:space="preserve">П. отправки: </w:t>
-            </w:r>
-            <w:r>
-              <w:t>11</w:t>
-            </w:r>
-            <w:r>
-              <w:t>7</w:t>
-            </w:r>
-            <w:r>
-              <w:t xml:space="preserve">, назначения: </w:t>
-            </w:r>
-            <w:r>
-              <w:t>218</w:t>
-            </w:r>
-          </w:p>
-        </w:tc>
-        <w:tc>
-          <w:tcPr>
-            <w:tcW w:w="4113" w:type="dxa"/>
-          </w:tcPr>
-          <w:p>
-            <w:r>
-              <w:t>11</w:t>
-            </w:r>
-            <w:r>
-              <w:t>7</w:t>
-            </w:r>
-            <w:r>
-              <w:t xml:space="preserve"> -&gt; </w:t>
-            </w:r>
-            <w:r>
-              <w:t>216</w:t>
-            </w:r>
-            <w:r>
-              <w:t xml:space="preserve"> -&gt; 21</w:t>
-            </w:r>
-            <w:r>
-              <w:t>7</w:t>
-            </w:r>
-            <w:r>
-              <w:t xml:space="preserve"> -&gt; </w:t>
-            </w:r>
-            <w:r>
-              <w:t>218</w:t>
-            </w:r>
-          </w:p>
-          <w:p>
-            <w:r>
-              <w:t>(выбран короткий путь</w:t>
-            </w:r>
-            <w:r>
-              <w:t xml:space="preserve"> </w:t>
-            </w:r>
-            <w:r>
-              <w:t xml:space="preserve">по </w:t>
-            </w:r>
-            <w:proofErr w:type="gramStart"/>
-            <w:r>
-              <w:t>красной</w:t>
-            </w:r>
-            <w:proofErr w:type="gramEnd"/>
-            <w:r>
-              <w:t xml:space="preserve"> и зеленой, т.к. пересадка</w:t>
-            </w:r>
-            <w:r>
-              <w:t xml:space="preserve"> не требует много времени</w:t>
-            </w:r>
-            <w:r>
-              <w:t>, и она понадобится в любом случае</w:t>
-            </w:r>
-            <w:r>
-              <w:t>)</w:t>
-            </w:r>
-          </w:p>
-        </w:tc>
-        <w:tc>
-          <w:tcPr>
-            <w:tcW w:w="850" w:type="dxa"/>
-          </w:tcPr>
-          <w:p/>
-        </w:tc>
-        <w:tc>
-          <w:tcPr>
-            <w:tcW w:w="816" w:type="dxa"/>
-          </w:tcPr>
-          <w:p>
-            <w:pPr>
-              <w:rPr>
-                <w:lang w:val="en-US"/>
-              </w:rPr>
-            </w:pPr>
-            <w:r>
-              <w:rPr>
-                <w:lang w:val="en-US"/>
-              </w:rPr>
-              <w:t>2</w:t>
-            </w:r>
-          </w:p>
-        </w:tc>
-      </w:tr>
-      <w:tr>
-        <w:tc>
-          <w:tcPr>
-            <w:tcW w:w="9571" w:type="dxa"/>
-            <w:gridSpan w:val="4"/>
-          </w:tcPr>
-          <w:p>
-            <w:pPr>
-              <w:jc w:val="center"/>
-            </w:pPr>
-            <w:r>
-              <w:t>Негативные тесты</w:t>
-            </w:r>
-          </w:p>
-        </w:tc>
-      </w:tr>
-      <w:tr>
-        <w:tc>
-          <w:tcPr>
-            <w:tcW w:w="9571" w:type="dxa"/>
-            <w:gridSpan w:val="4"/>
-          </w:tcPr>
-          <w:p>
-            <w:r>
-              <w:rPr>
-                <w:b/>
-              </w:rPr>
-              <w:t xml:space="preserve">Тест-кейс </w:t>
-            </w:r>
-            <w:r>
-              <w:rPr>
-                <w:b/>
-              </w:rPr>
-              <w:t xml:space="preserve">4 – </w:t>
-            </w:r>
-            <w:r>
-              <w:t>проверка поведения системы при некорректном вводе с клавиатуры</w:t>
-            </w:r>
-          </w:p>
-        </w:tc>
-      </w:tr>
-      <w:tr>
-        <w:tc>
-          <w:tcPr>
-            <w:tcW w:w="3792" w:type="dxa"/>
-          </w:tcPr>
-          <w:p>
-            <w:r>
-              <w:t xml:space="preserve">По каждому из параметров попытаться ввести нечисловое значение. По остальным при этом вводить </w:t>
-            </w:r>
-            <w:proofErr w:type="gramStart"/>
-            <w:r>
-              <w:t>числовое</w:t>
-            </w:r>
-            <w:proofErr w:type="gramEnd"/>
-          </w:p>
-        </w:tc>
-        <w:tc>
-          <w:tcPr>
-            <w:tcW w:w="4113" w:type="dxa"/>
-          </w:tcPr>
-          <w:p>
-            <w:r>
-              <w:t>Система не позволяет вводить дальше, выбрасывая сообщение об ошибке и предлагая ввести значение еще раз.</w:t>
-            </w:r>
-          </w:p>
-        </w:tc>
-        <w:tc>
-          <w:tcPr>
-            <w:tcW w:w="850" w:type="dxa"/>
-          </w:tcPr>
-          <w:p>
-            <w:pPr>
-              <w:rPr>
-                <w:lang w:val="en-US"/>
-              </w:rPr>
-            </w:pPr>
-            <w:r>
-              <w:rPr>
-                <w:lang w:val="en-US"/>
-              </w:rPr>
-              <w:t>4</w:t>
-            </w:r>
-          </w:p>
-        </w:tc>
-        <w:tc>
-          <w:tcPr>
-            <w:tcW w:w="816" w:type="dxa"/>
-          </w:tcPr>
-          <w:p>
-            <w:pPr>
-              <w:rPr>
-                <w:lang w:val="en-US"/>
-              </w:rPr>
-            </w:pPr>
-            <w:r>
-              <w:rPr>
-                <w:lang w:val="en-US"/>
-              </w:rPr>
-              <w:t>4</w:t>
-            </w:r>
-          </w:p>
-        </w:tc>
-      </w:tr>
-      <w:tr>
-        <w:tc>
-          <w:tcPr>
-            <w:tcW w:w="3792" w:type="dxa"/>
-          </w:tcPr>
-          <w:p>
-            <w:r>
-              <w:t xml:space="preserve">Попытаться ввести </w:t>
-            </w:r>
-            <w:r>
-              <w:t>несуществующие коды станций</w:t>
-            </w:r>
-          </w:p>
-        </w:tc>
-        <w:tc>
-          <w:tcPr>
-            <w:tcW w:w="4113" w:type="dxa"/>
-          </w:tcPr>
-          <w:p>
-            <w:r>
-              <w:t>Сообщение об ошибке</w:t>
-            </w:r>
-            <w:r>
-              <w:t xml:space="preserve">, </w:t>
-            </w:r>
-            <w:r>
-              <w:t>предложено ввести все элементы заново</w:t>
+              <w:t>Сообщение об ошибке, предложено ввести все элементы заново</w:t>
             </w:r>
           </w:p>
         </w:tc>
@@ -5546,7 +5464,7 @@
 </file>
 
 <file path=customXml/itemProps1.xml><?xml version="1.0" encoding="utf-8"?>
-<ds:datastoreItem xmlns:ds="http://schemas.openxmlformats.org/officeDocument/2006/customXml" ds:itemID="{D613B481-038D-444B-8C70-725E65A57577}">
+<ds:datastoreItem xmlns:ds="http://schemas.openxmlformats.org/officeDocument/2006/customXml" ds:itemID="{71931417-08B5-4614-9F41-3D1945F8C9D4}">
   <ds:schemaRefs>
     <ds:schemaRef ds:uri="http://schemas.openxmlformats.org/officeDocument/2006/bibliography"/>
   </ds:schemaRefs>

</xml_diff>